<commit_message>
adding case data testing solution
</commit_message>
<xml_diff>
--- a/Case data testing/solution.docx
+++ b/Case data testing/solution.docx
@@ -71,10 +71,34 @@
         <w:t xml:space="preserve">to </w:t>
       </w:r>
       <w:r>
-        <w:t xml:space="preserve">go to the website and disable Javascript and </w:t>
-      </w:r>
-      <w:r>
-        <w:t>try to find what I am looking for in the DOM. If I didn’t find it within the HTML elements, I would then try to find an API in the network and reverse engineer the API to extract the data. Sometimes it is not a trivial job and I would need to use a webdriver solution, but I always leave this as a final solution as it is slower.</w:t>
+        <w:t xml:space="preserve">go to the website and disable </w:t>
+      </w:r>
+      <w:proofErr w:type="spellStart"/>
+      <w:r>
+        <w:t>Javascript</w:t>
+      </w:r>
+      <w:proofErr w:type="spellEnd"/>
+      <w:r>
+        <w:t xml:space="preserve"> and </w:t>
+      </w:r>
+      <w:r>
+        <w:t xml:space="preserve">try to find what I am looking for in the DOM. If I didn’t find it within the HTML elements, I would then try to find an API in the network and reverse engineer the API to extract the data. Sometimes it is not a trivial </w:t>
+      </w:r>
+      <w:proofErr w:type="gramStart"/>
+      <w:r>
+        <w:t>job</w:t>
+      </w:r>
+      <w:proofErr w:type="gramEnd"/>
+      <w:r>
+        <w:t xml:space="preserve"> and I would need to use a </w:t>
+      </w:r>
+      <w:proofErr w:type="spellStart"/>
+      <w:r>
+        <w:t>webdriver</w:t>
+      </w:r>
+      <w:proofErr w:type="spellEnd"/>
+      <w:r>
+        <w:t xml:space="preserve"> solution, but I always leave this as a final solution as it is slower.</w:t>
       </w:r>
     </w:p>
     <w:p>
@@ -86,7 +110,7 @@
         </w:numPr>
       </w:pPr>
       <w:r>
-        <w:t>Simple solution first</w:t>
+        <w:t>First test case</w:t>
       </w:r>
     </w:p>
     <w:p>
@@ -98,7 +122,16 @@
         </w:numPr>
       </w:pPr>
       <w:r>
-        <w:t xml:space="preserve">I will right a simple code to test </w:t>
+        <w:t>As a first step of development and before designing the scraping flow, I would w</w:t>
+      </w:r>
+      <w:r>
+        <w:t xml:space="preserve">rite the first test case based on the above validation to assure that the website structure did not change before running the spider. </w:t>
+      </w:r>
+      <w:r>
+        <w:t>For example, t</w:t>
+      </w:r>
+      <w:r>
+        <w:t>he test case would assert the existence of main html elements on the web page</w:t>
       </w:r>
     </w:p>
     <w:p>
@@ -110,7 +143,13 @@
         </w:numPr>
       </w:pPr>
       <w:r>
-        <w:t>Design the flow</w:t>
+        <w:t xml:space="preserve">Develop </w:t>
+      </w:r>
+      <w:r>
+        <w:t xml:space="preserve">tests for </w:t>
+      </w:r>
+      <w:r>
+        <w:t>cleaning rules</w:t>
       </w:r>
     </w:p>
     <w:p>
@@ -122,7 +161,30 @@
         </w:numPr>
       </w:pPr>
       <w:r>
-        <w:t>For an e-commerce for example, we will always find categories and maybe subcategories within the categories and then final products</w:t>
+        <w:t xml:space="preserve">After </w:t>
+      </w:r>
+      <w:r>
+        <w:t xml:space="preserve">developing the final data model, we should have an idea on the data cleaning rules that we must validate before the data reach the final model. We then need to develop test cases to assert that those rules are </w:t>
+      </w:r>
+      <w:proofErr w:type="gramStart"/>
+      <w:r>
+        <w:t>actually applied</w:t>
+      </w:r>
+      <w:proofErr w:type="gramEnd"/>
+      <w:r>
+        <w:t xml:space="preserve"> </w:t>
+      </w:r>
+    </w:p>
+    <w:p>
+      <w:pPr>
+        <w:pStyle w:val="ListParagraph"/>
+        <w:numPr>
+          <w:ilvl w:val="0"/>
+          <w:numId w:val="1"/>
+        </w:numPr>
+      </w:pPr>
+      <w:r>
+        <w:t>Which tests would you implement in the production application?</w:t>
       </w:r>
     </w:p>
     <w:p>
@@ -134,7 +196,25 @@
         </w:numPr>
       </w:pPr>
       <w:r>
-        <w:t>Generalize the solution</w:t>
+        <w:t>ETL testing</w:t>
+      </w:r>
+      <w:r>
+        <w:t>:</w:t>
+      </w:r>
+      <w:r>
+        <w:t xml:space="preserve"> In </w:t>
+      </w:r>
+      <w:r>
+        <w:t>our environment,</w:t>
+      </w:r>
+      <w:r>
+        <w:t xml:space="preserve"> I can think of </w:t>
+      </w:r>
+      <w:r>
+        <w:t>5</w:t>
+      </w:r>
+      <w:r>
+        <w:t xml:space="preserve"> main schemas</w:t>
       </w:r>
     </w:p>
     <w:p>
@@ -145,6 +225,125 @@
           <w:numId w:val="1"/>
         </w:numPr>
       </w:pPr>
+      <w:r>
+        <w:t xml:space="preserve">RAW </w:t>
+      </w:r>
+      <w:r>
+        <w:sym w:font="Wingdings" w:char="F0E0"/>
+      </w:r>
+      <w:r>
+        <w:t xml:space="preserve"> store the raw data</w:t>
+      </w:r>
+    </w:p>
+    <w:p>
+      <w:pPr>
+        <w:pStyle w:val="ListParagraph"/>
+        <w:numPr>
+          <w:ilvl w:val="2"/>
+          <w:numId w:val="1"/>
+        </w:numPr>
+      </w:pPr>
+      <w:r>
+        <w:t>WRK</w:t>
+      </w:r>
+      <w:r>
+        <w:t xml:space="preserve"> </w:t>
+      </w:r>
+      <w:r>
+        <w:sym w:font="Wingdings" w:char="F0E0"/>
+      </w:r>
+      <w:r>
+        <w:t xml:space="preserve"> store the </w:t>
+      </w:r>
+      <w:r>
+        <w:t xml:space="preserve">rejected </w:t>
+      </w:r>
+      <w:r>
+        <w:t>parsed data</w:t>
+      </w:r>
+    </w:p>
+    <w:p>
+      <w:pPr>
+        <w:pStyle w:val="ListParagraph"/>
+        <w:numPr>
+          <w:ilvl w:val="2"/>
+          <w:numId w:val="1"/>
+        </w:numPr>
+      </w:pPr>
+      <w:r>
+        <w:t>STG</w:t>
+      </w:r>
+      <w:r>
+        <w:t xml:space="preserve"> </w:t>
+      </w:r>
+      <w:r>
+        <w:sym w:font="Wingdings" w:char="F0E0"/>
+      </w:r>
+      <w:r>
+        <w:t xml:space="preserve"> </w:t>
+      </w:r>
+      <w:r>
+        <w:t xml:space="preserve">store the accepted parsed data </w:t>
+      </w:r>
+      <w:r>
+        <w:t xml:space="preserve">after processing </w:t>
+      </w:r>
+      <w:r>
+        <w:t xml:space="preserve">and </w:t>
+      </w:r>
+      <w:r>
+        <w:t>apply</w:t>
+      </w:r>
+      <w:r>
+        <w:t>ing</w:t>
+      </w:r>
+      <w:r>
+        <w:t xml:space="preserve"> the predefined cleaning rules. </w:t>
+      </w:r>
+    </w:p>
+    <w:p>
+      <w:pPr>
+        <w:pStyle w:val="ListParagraph"/>
+        <w:numPr>
+          <w:ilvl w:val="3"/>
+          <w:numId w:val="1"/>
+        </w:numPr>
+      </w:pPr>
+      <w:proofErr w:type="gramStart"/>
+      <w:r>
+        <w:t>E.g.</w:t>
+      </w:r>
+      <w:proofErr w:type="gramEnd"/>
+      <w:r>
+        <w:t xml:space="preserve"> Price column should be float </w:t>
+      </w:r>
+    </w:p>
+    <w:p>
+      <w:pPr>
+        <w:pStyle w:val="ListParagraph"/>
+        <w:numPr>
+          <w:ilvl w:val="2"/>
+          <w:numId w:val="1"/>
+        </w:numPr>
+      </w:pPr>
+      <w:r>
+        <w:t>PROD</w:t>
+      </w:r>
+      <w:r>
+        <w:t xml:space="preserve"> </w:t>
+      </w:r>
+      <w:r>
+        <w:sym w:font="Wingdings" w:char="F0E0"/>
+      </w:r>
+      <w:r>
+        <w:t xml:space="preserve"> mapping the</w:t>
+      </w:r>
+      <w:r>
+        <w:t xml:space="preserve"> STG </w:t>
+      </w:r>
+      <w:r>
+        <w:t>data into the final data model in the production application</w:t>
+      </w:r>
     </w:p>
     <w:p>
       <w:pPr>
@@ -155,7 +354,28 @@
         </w:numPr>
       </w:pPr>
       <w:r>
-        <w:t xml:space="preserve">After  </w:t>
+        <w:t xml:space="preserve">RAW </w:t>
+      </w:r>
+      <w:r>
+        <w:sym w:font="Wingdings" w:char="F0E0"/>
+      </w:r>
+      <w:r>
+        <w:t xml:space="preserve"> </w:t>
+      </w:r>
+      <w:r>
+        <w:t>WRK</w:t>
+      </w:r>
+    </w:p>
+    <w:p>
+      <w:pPr>
+        <w:pStyle w:val="ListParagraph"/>
+        <w:numPr>
+          <w:ilvl w:val="2"/>
+          <w:numId w:val="1"/>
+        </w:numPr>
+      </w:pPr>
+      <w:r>
+        <w:t>Assert the existence of target element and if exists, then move the data to parsed. Otherwise, keep the raw data to debug on later.</w:t>
       </w:r>
     </w:p>
     <w:p>
@@ -167,7 +387,73 @@
         </w:numPr>
       </w:pPr>
       <w:r>
-        <w:t xml:space="preserve">After fetching the raw data from the website, </w:t>
+        <w:t>WRK</w:t>
+      </w:r>
+      <w:r>
+        <w:t xml:space="preserve"> </w:t>
+      </w:r>
+      <w:r>
+        <w:sym w:font="Wingdings" w:char="F0E0"/>
+      </w:r>
+      <w:r>
+        <w:t xml:space="preserve"> STG</w:t>
+      </w:r>
+    </w:p>
+    <w:p>
+      <w:pPr>
+        <w:pStyle w:val="ListParagraph"/>
+        <w:numPr>
+          <w:ilvl w:val="2"/>
+          <w:numId w:val="1"/>
+        </w:numPr>
+      </w:pPr>
+      <w:r>
+        <w:t xml:space="preserve">Apply the predefined cleaning rules and if successful, then move data to STG, otherwise </w:t>
+      </w:r>
+      <w:r>
+        <w:t xml:space="preserve">keep the data in </w:t>
+      </w:r>
+      <w:r>
+        <w:t>WRK</w:t>
+      </w:r>
+      <w:r>
+        <w:t>.</w:t>
+      </w:r>
+      <w:r>
+        <w:t xml:space="preserve"> </w:t>
+      </w:r>
+      <w:r>
+        <w:t xml:space="preserve">In this case, if the same failing record complies with the business rule on the next run, then this record should move to the STG schema. In other words, </w:t>
+      </w:r>
+      <w:r>
+        <w:t xml:space="preserve">WRK </w:t>
+      </w:r>
+      <w:r>
+        <w:t xml:space="preserve">schema should keep only the rejected data. We can have another table in the </w:t>
+      </w:r>
+      <w:r>
+        <w:t xml:space="preserve">WRK </w:t>
+      </w:r>
+      <w:r>
+        <w:t>schema to define the reason for rejection.</w:t>
+      </w:r>
+    </w:p>
+    <w:p>
+      <w:pPr>
+        <w:pStyle w:val="ListParagraph"/>
+        <w:numPr>
+          <w:ilvl w:val="2"/>
+          <w:numId w:val="1"/>
+        </w:numPr>
+      </w:pPr>
+      <w:r>
+        <w:t xml:space="preserve">Using the cleaning rules to write tests on the </w:t>
+      </w:r>
+      <w:r>
+        <w:t>STG</w:t>
+      </w:r>
+      <w:r>
+        <w:t xml:space="preserve"> to avoid False Positive results. Record passed but should not have done.</w:t>
       </w:r>
     </w:p>
     <w:p>
@@ -179,7 +465,13 @@
         </w:numPr>
       </w:pPr>
       <w:r>
-        <w:t>Let’s first break down the development phases</w:t>
+        <w:t xml:space="preserve">STG </w:t>
+      </w:r>
+      <w:r>
+        <w:sym w:font="Wingdings" w:char="F0E0"/>
+      </w:r>
+      <w:r>
+        <w:t xml:space="preserve"> PROD</w:t>
       </w:r>
     </w:p>
     <w:p>
@@ -191,137 +483,360 @@
         </w:numPr>
       </w:pPr>
       <w:r>
-        <w:t>Fetch data from the website</w:t>
-      </w:r>
-    </w:p>
-    <w:p>
-      <w:pPr>
-        <w:pStyle w:val="ListParagraph"/>
+        <w:t>Mapping the stg data to the final data model in the production database.</w:t>
+      </w:r>
+    </w:p>
+    <w:p>
+      <w:pPr>
+        <w:pStyle w:val="ListParagraph"/>
+        <w:numPr>
+          <w:ilvl w:val="1"/>
+          <w:numId w:val="1"/>
+        </w:numPr>
+      </w:pPr>
+      <w:r>
+        <w:t xml:space="preserve">If I am using scrapy, I would directly use scrapy stats, otherwise, I would create my own logs which I can use for testing. </w:t>
+      </w:r>
+      <w:r>
+        <w:t xml:space="preserve">We can also use those logs to monitor the application </w:t>
+      </w:r>
+      <w:r>
+        <w:lastRenderedPageBreak/>
+        <w:t xml:space="preserve">run. This can be very useful if we have many applications. We can monitor all the applications in one dashboard. </w:t>
+      </w:r>
+      <w:r>
+        <w:t>Scrapy stats looks like this:</w:t>
+      </w:r>
+    </w:p>
+    <w:p>
+      <w:pPr>
+        <w:pStyle w:val="NoSpacing"/>
         <w:numPr>
           <w:ilvl w:val="2"/>
           <w:numId w:val="1"/>
         </w:numPr>
       </w:pPr>
       <w:r>
-        <w:t>Store raw data into the database</w:t>
-      </w:r>
-    </w:p>
-    <w:p>
-      <w:pPr>
-        <w:pStyle w:val="ListParagraph"/>
-        <w:numPr>
-          <w:ilvl w:val="2"/>
-          <w:numId w:val="1"/>
-        </w:numPr>
-      </w:pPr>
-      <w:r>
-        <w:t>Parse the raw data and store the processed data into the database</w:t>
-      </w:r>
-    </w:p>
-    <w:p>
-      <w:pPr>
-        <w:pStyle w:val="ListParagraph"/>
-        <w:numPr>
-          <w:ilvl w:val="0"/>
-          <w:numId w:val="1"/>
-        </w:numPr>
-      </w:pPr>
-      <w:r>
-        <w:t>Which tests would you implement in the production application?</w:t>
-      </w:r>
-    </w:p>
-    <w:p>
-      <w:pPr>
-        <w:pStyle w:val="ListParagraph"/>
-        <w:numPr>
-          <w:ilvl w:val="1"/>
-          <w:numId w:val="1"/>
-        </w:numPr>
-      </w:pPr>
-      <w:r>
-        <w:t>In the database I can think of 4 main schemas</w:t>
-      </w:r>
-    </w:p>
-    <w:p>
-      <w:pPr>
-        <w:pStyle w:val="ListParagraph"/>
-        <w:numPr>
-          <w:ilvl w:val="2"/>
-          <w:numId w:val="1"/>
-        </w:numPr>
-      </w:pPr>
-      <w:r>
-        <w:t xml:space="preserve">RAW </w:t>
-      </w:r>
-      <w:r>
-        <w:sym w:font="Wingdings" w:char="F0E0"/>
-      </w:r>
-      <w:r>
-        <w:t xml:space="preserve"> store the raw data</w:t>
-      </w:r>
-    </w:p>
-    <w:p>
-      <w:pPr>
-        <w:pStyle w:val="ListParagraph"/>
-        <w:numPr>
-          <w:ilvl w:val="2"/>
-          <w:numId w:val="1"/>
-        </w:numPr>
-      </w:pPr>
-      <w:r>
-        <w:t xml:space="preserve">Parsed </w:t>
-      </w:r>
-      <w:r>
-        <w:sym w:font="Wingdings" w:char="F0E0"/>
-      </w:r>
-      <w:r>
-        <w:t xml:space="preserve"> store the parsed data</w:t>
-      </w:r>
-    </w:p>
-    <w:p>
-      <w:pPr>
-        <w:pStyle w:val="ListParagraph"/>
-        <w:numPr>
-          <w:ilvl w:val="2"/>
-          <w:numId w:val="1"/>
-        </w:numPr>
-      </w:pPr>
-      <w:r>
-        <w:t xml:space="preserve">Stg </w:t>
-      </w:r>
-      <w:r>
-        <w:sym w:font="Wingdings" w:char="F0E0"/>
-      </w:r>
-      <w:r>
-        <w:t xml:space="preserve"> valid data after processing the parsed data</w:t>
-      </w:r>
-    </w:p>
-    <w:p>
-      <w:pPr>
-        <w:pStyle w:val="ListParagraph"/>
-        <w:numPr>
-          <w:ilvl w:val="2"/>
-          <w:numId w:val="1"/>
-        </w:numPr>
-      </w:pPr>
-      <w:r>
-        <w:t xml:space="preserve">Rej </w:t>
-      </w:r>
-      <w:r>
-        <w:sym w:font="Wingdings" w:char="F0E0"/>
-      </w:r>
-      <w:r>
-        <w:t xml:space="preserve"> after processing the parsed data </w:t>
-      </w:r>
-    </w:p>
-    <w:p>
-      <w:pPr>
-        <w:pStyle w:val="ListParagraph"/>
-        <w:numPr>
-          <w:ilvl w:val="1"/>
-          <w:numId w:val="1"/>
-        </w:numPr>
-      </w:pPr>
+        <w:t>{'downloader/</w:t>
+      </w:r>
+      <w:proofErr w:type="spellStart"/>
+      <w:r>
+        <w:t>request_bytes</w:t>
+      </w:r>
+      <w:proofErr w:type="spellEnd"/>
+      <w:r>
+        <w:t>': 1024,</w:t>
+      </w:r>
+    </w:p>
+    <w:p>
+      <w:pPr>
+        <w:pStyle w:val="NoSpacing"/>
+        <w:ind w:left="2160"/>
+      </w:pPr>
+      <w:r>
+        <w:t>'downloader/</w:t>
+      </w:r>
+      <w:proofErr w:type="spellStart"/>
+      <w:r>
+        <w:t>request_count</w:t>
+      </w:r>
+      <w:proofErr w:type="spellEnd"/>
+      <w:r>
+        <w:t>': 303,</w:t>
+      </w:r>
+    </w:p>
+    <w:p>
+      <w:pPr>
+        <w:pStyle w:val="NoSpacing"/>
+        <w:ind w:left="2160"/>
+      </w:pPr>
+      <w:r>
+        <w:t xml:space="preserve"> 'downloader/</w:t>
+      </w:r>
+      <w:proofErr w:type="spellStart"/>
+      <w:r>
+        <w:t>request_method_count</w:t>
+      </w:r>
+      <w:proofErr w:type="spellEnd"/>
+      <w:r>
+        <w:t>/GET': 303,</w:t>
+      </w:r>
+    </w:p>
+    <w:p>
+      <w:pPr>
+        <w:pStyle w:val="NoSpacing"/>
+        <w:ind w:left="2160"/>
+      </w:pPr>
+      <w:r>
+        <w:t xml:space="preserve"> 'downloader/</w:t>
+      </w:r>
+      <w:proofErr w:type="spellStart"/>
+      <w:r>
+        <w:t>response_bytes</w:t>
+      </w:r>
+      <w:proofErr w:type="spellEnd"/>
+      <w:r>
+        <w:t>': 1780,</w:t>
+      </w:r>
+    </w:p>
+    <w:p>
+      <w:pPr>
+        <w:pStyle w:val="NoSpacing"/>
+        <w:ind w:left="2160"/>
+      </w:pPr>
+      <w:r>
+        <w:t xml:space="preserve"> 'downloader/</w:t>
+      </w:r>
+      <w:proofErr w:type="spellStart"/>
+      <w:r>
+        <w:t>response_count</w:t>
+      </w:r>
+      <w:proofErr w:type="spellEnd"/>
+      <w:r>
+        <w:t>': 303,</w:t>
+      </w:r>
+    </w:p>
+    <w:p>
+      <w:pPr>
+        <w:pStyle w:val="NoSpacing"/>
+        <w:ind w:left="2160"/>
+      </w:pPr>
+      <w:r>
+        <w:t xml:space="preserve"> 'downloader/</w:t>
+      </w:r>
+      <w:proofErr w:type="spellStart"/>
+      <w:r>
+        <w:t>response_status_count</w:t>
+      </w:r>
+      <w:proofErr w:type="spellEnd"/>
+      <w:r>
+        <w:t>/200': 303,</w:t>
+      </w:r>
+    </w:p>
+    <w:p>
+      <w:pPr>
+        <w:pStyle w:val="NoSpacing"/>
+        <w:ind w:left="2160"/>
+      </w:pPr>
+      <w:r>
+        <w:t xml:space="preserve"> 'downloader/</w:t>
+      </w:r>
+      <w:proofErr w:type="spellStart"/>
+      <w:r>
+        <w:t>response_status_count</w:t>
+      </w:r>
+      <w:proofErr w:type="spellEnd"/>
+      <w:r>
+        <w:t>/404': 0,</w:t>
+      </w:r>
+    </w:p>
+    <w:p>
+      <w:pPr>
+        <w:pStyle w:val="NoSpacing"/>
+        <w:ind w:left="2160"/>
+      </w:pPr>
+      <w:r>
+        <w:t xml:space="preserve"> '</w:t>
+      </w:r>
+      <w:proofErr w:type="spellStart"/>
+      <w:proofErr w:type="gramStart"/>
+      <w:r>
+        <w:t>item</w:t>
+      </w:r>
+      <w:proofErr w:type="gramEnd"/>
+      <w:r>
+        <w:t>_scraped_count</w:t>
+      </w:r>
+      <w:proofErr w:type="spellEnd"/>
+      <w:r>
+        <w:t>': 303,</w:t>
+      </w:r>
+    </w:p>
+    <w:p>
+      <w:pPr>
+        <w:pStyle w:val="NoSpacing"/>
+        <w:ind w:left="2160"/>
+      </w:pPr>
+      <w:r>
+        <w:t xml:space="preserve"> '</w:t>
+      </w:r>
+      <w:proofErr w:type="spellStart"/>
+      <w:proofErr w:type="gramStart"/>
+      <w:r>
+        <w:t>log</w:t>
+      </w:r>
+      <w:proofErr w:type="gramEnd"/>
+      <w:r>
+        <w:t>_count</w:t>
+      </w:r>
+      <w:proofErr w:type="spellEnd"/>
+      <w:r>
+        <w:t>/DEBUG': 303,</w:t>
+      </w:r>
+    </w:p>
+    <w:p>
+      <w:pPr>
+        <w:pStyle w:val="NoSpacing"/>
+        <w:ind w:left="2160"/>
+      </w:pPr>
+      <w:r>
+        <w:t xml:space="preserve"> '</w:t>
+      </w:r>
+      <w:proofErr w:type="spellStart"/>
+      <w:proofErr w:type="gramStart"/>
+      <w:r>
+        <w:t>log</w:t>
+      </w:r>
+      <w:proofErr w:type="gramEnd"/>
+      <w:r>
+        <w:t>_count</w:t>
+      </w:r>
+      <w:proofErr w:type="spellEnd"/>
+      <w:r>
+        <w:t>/INFO': 0,</w:t>
+      </w:r>
+    </w:p>
+    <w:p>
+      <w:pPr>
+        <w:pStyle w:val="NoSpacing"/>
+        <w:ind w:left="2160"/>
+      </w:pPr>
+      <w:r>
+        <w:t xml:space="preserve"> '</w:t>
+      </w:r>
+      <w:proofErr w:type="spellStart"/>
+      <w:r>
+        <w:t>memusage</w:t>
+      </w:r>
+      <w:proofErr w:type="spellEnd"/>
+      <w:r>
+        <w:t>/max': 5200,</w:t>
+      </w:r>
+    </w:p>
+    <w:p>
+      <w:pPr>
+        <w:pStyle w:val="NoSpacing"/>
+        <w:ind w:left="2160"/>
+      </w:pPr>
+      <w:r>
+        <w:t xml:space="preserve"> '</w:t>
+      </w:r>
+      <w:proofErr w:type="spellStart"/>
+      <w:r>
+        <w:t>memusage</w:t>
+      </w:r>
+      <w:proofErr w:type="spellEnd"/>
+      <w:r>
+        <w:t>/startup': 90816,</w:t>
+      </w:r>
+    </w:p>
+    <w:p>
+      <w:pPr>
+        <w:pStyle w:val="NoSpacing"/>
+        <w:ind w:left="2160"/>
+      </w:pPr>
+      <w:r>
+        <w:t xml:space="preserve"> '</w:t>
+      </w:r>
+      <w:proofErr w:type="spellStart"/>
+      <w:proofErr w:type="gramStart"/>
+      <w:r>
+        <w:t>request</w:t>
+      </w:r>
+      <w:proofErr w:type="gramEnd"/>
+      <w:r>
+        <w:t>_depth_max</w:t>
+      </w:r>
+      <w:proofErr w:type="spellEnd"/>
+      <w:r>
+        <w:t>': 2,</w:t>
+      </w:r>
+    </w:p>
+    <w:p>
+      <w:pPr>
+        <w:pStyle w:val="NoSpacing"/>
+        <w:ind w:left="2160"/>
+      </w:pPr>
+      <w:r>
+        <w:t xml:space="preserve"> '</w:t>
+      </w:r>
+      <w:proofErr w:type="spellStart"/>
+      <w:proofErr w:type="gramStart"/>
+      <w:r>
+        <w:t>response</w:t>
+      </w:r>
+      <w:proofErr w:type="gramEnd"/>
+      <w:r>
+        <w:t>_received_count</w:t>
+      </w:r>
+      <w:proofErr w:type="spellEnd"/>
+      <w:r>
+        <w:t>': 303,</w:t>
+      </w:r>
+    </w:p>
+    <w:p>
+      <w:pPr>
+        <w:pStyle w:val="NoSpacing"/>
+        <w:ind w:left="2160"/>
+      </w:pPr>
+      <w:r>
+        <w:t xml:space="preserve"> 'scheduler/dequeued': 303,</w:t>
+      </w:r>
+    </w:p>
+    <w:p>
+      <w:pPr>
+        <w:pStyle w:val="NoSpacing"/>
+        <w:ind w:left="2160"/>
+      </w:pPr>
+      <w:r>
+        <w:t xml:space="preserve"> 'scheduler/dequeued/memory': 303,</w:t>
+      </w:r>
+    </w:p>
+    <w:p>
+      <w:pPr>
+        <w:pStyle w:val="NoSpacing"/>
+        <w:ind w:left="2160"/>
+      </w:pPr>
+      <w:r>
+        <w:t xml:space="preserve"> 'scheduler/enqueued': 303,</w:t>
+      </w:r>
+    </w:p>
+    <w:p>
+      <w:pPr>
+        <w:pStyle w:val="NoSpacing"/>
+        <w:ind w:left="2160"/>
+      </w:pPr>
+      <w:r>
+        <w:t xml:space="preserve"> 'scheduler/enqueued/memory': 303,</w:t>
+      </w:r>
+    </w:p>
+    <w:p>
+      <w:pPr>
+        <w:pStyle w:val="ListParagraph"/>
+        <w:spacing w:line="240" w:lineRule="auto"/>
+        <w:ind w:left="2160"/>
+      </w:pPr>
+      <w:r>
+        <w:t xml:space="preserve"> '</w:t>
+      </w:r>
+      <w:proofErr w:type="spellStart"/>
+      <w:r>
+        <w:t>start_time</w:t>
+      </w:r>
+      <w:proofErr w:type="spellEnd"/>
+      <w:r>
+        <w:t xml:space="preserve">': </w:t>
+      </w:r>
+      <w:proofErr w:type="spellStart"/>
+      <w:proofErr w:type="gramStart"/>
+      <w:r>
+        <w:t>datetime.datetime</w:t>
+      </w:r>
+      <w:proofErr w:type="spellEnd"/>
+      <w:proofErr w:type="gramEnd"/>
+      <w:r>
+        <w:t>(2017, 11, 16, 8, 58, 2, 1780)}</w:t>
+      </w:r>
     </w:p>
     <w:sectPr>
       <w:pgSz w:w="12240" w:h="15840"/>
@@ -387,7 +902,7 @@
         <w:rFonts w:ascii="Symbol" w:hAnsi="Symbol" w:hint="default"/>
       </w:rPr>
     </w:lvl>
-    <w:lvl w:ilvl="4" w:tplc="04090003" w:tentative="1">
+    <w:lvl w:ilvl="4" w:tplc="04090003">
       <w:start w:val="1"/>
       <w:numFmt w:val="bullet"/>
       <w:lvlText w:val="o"/>
@@ -448,8 +963,123 @@
       </w:rPr>
     </w:lvl>
   </w:abstractNum>
+  <w:abstractNum w:abstractNumId="1" w15:restartNumberingAfterBreak="0">
+    <w:nsid w:val="37F26D58"/>
+    <w:multiLevelType w:val="hybridMultilevel"/>
+    <w:tmpl w:val="5BC4D10C"/>
+    <w:lvl w:ilvl="0" w:tplc="71E01176">
+      <w:numFmt w:val="bullet"/>
+      <w:lvlText w:val="-"/>
+      <w:lvlJc w:val="left"/>
+      <w:pPr>
+        <w:ind w:left="720" w:hanging="360"/>
+      </w:pPr>
+      <w:rPr>
+        <w:rFonts w:ascii="Calibri" w:eastAsiaTheme="minorHAnsi" w:hAnsi="Calibri" w:cs="Calibri" w:hint="default"/>
+      </w:rPr>
+    </w:lvl>
+    <w:lvl w:ilvl="1" w:tplc="04090003" w:tentative="1">
+      <w:start w:val="1"/>
+      <w:numFmt w:val="bullet"/>
+      <w:lvlText w:val="o"/>
+      <w:lvlJc w:val="left"/>
+      <w:pPr>
+        <w:ind w:left="1440" w:hanging="360"/>
+      </w:pPr>
+      <w:rPr>
+        <w:rFonts w:ascii="Courier New" w:hAnsi="Courier New" w:cs="Courier New" w:hint="default"/>
+      </w:rPr>
+    </w:lvl>
+    <w:lvl w:ilvl="2" w:tplc="04090005" w:tentative="1">
+      <w:start w:val="1"/>
+      <w:numFmt w:val="bullet"/>
+      <w:lvlText w:val=""/>
+      <w:lvlJc w:val="left"/>
+      <w:pPr>
+        <w:ind w:left="2160" w:hanging="360"/>
+      </w:pPr>
+      <w:rPr>
+        <w:rFonts w:ascii="Wingdings" w:hAnsi="Wingdings" w:hint="default"/>
+      </w:rPr>
+    </w:lvl>
+    <w:lvl w:ilvl="3" w:tplc="04090001" w:tentative="1">
+      <w:start w:val="1"/>
+      <w:numFmt w:val="bullet"/>
+      <w:lvlText w:val=""/>
+      <w:lvlJc w:val="left"/>
+      <w:pPr>
+        <w:ind w:left="2880" w:hanging="360"/>
+      </w:pPr>
+      <w:rPr>
+        <w:rFonts w:ascii="Symbol" w:hAnsi="Symbol" w:hint="default"/>
+      </w:rPr>
+    </w:lvl>
+    <w:lvl w:ilvl="4" w:tplc="04090003" w:tentative="1">
+      <w:start w:val="1"/>
+      <w:numFmt w:val="bullet"/>
+      <w:lvlText w:val="o"/>
+      <w:lvlJc w:val="left"/>
+      <w:pPr>
+        <w:ind w:left="3600" w:hanging="360"/>
+      </w:pPr>
+      <w:rPr>
+        <w:rFonts w:ascii="Courier New" w:hAnsi="Courier New" w:cs="Courier New" w:hint="default"/>
+      </w:rPr>
+    </w:lvl>
+    <w:lvl w:ilvl="5" w:tplc="04090005" w:tentative="1">
+      <w:start w:val="1"/>
+      <w:numFmt w:val="bullet"/>
+      <w:lvlText w:val=""/>
+      <w:lvlJc w:val="left"/>
+      <w:pPr>
+        <w:ind w:left="4320" w:hanging="360"/>
+      </w:pPr>
+      <w:rPr>
+        <w:rFonts w:ascii="Wingdings" w:hAnsi="Wingdings" w:hint="default"/>
+      </w:rPr>
+    </w:lvl>
+    <w:lvl w:ilvl="6" w:tplc="04090001" w:tentative="1">
+      <w:start w:val="1"/>
+      <w:numFmt w:val="bullet"/>
+      <w:lvlText w:val=""/>
+      <w:lvlJc w:val="left"/>
+      <w:pPr>
+        <w:ind w:left="5040" w:hanging="360"/>
+      </w:pPr>
+      <w:rPr>
+        <w:rFonts w:ascii="Symbol" w:hAnsi="Symbol" w:hint="default"/>
+      </w:rPr>
+    </w:lvl>
+    <w:lvl w:ilvl="7" w:tplc="04090003" w:tentative="1">
+      <w:start w:val="1"/>
+      <w:numFmt w:val="bullet"/>
+      <w:lvlText w:val="o"/>
+      <w:lvlJc w:val="left"/>
+      <w:pPr>
+        <w:ind w:left="5760" w:hanging="360"/>
+      </w:pPr>
+      <w:rPr>
+        <w:rFonts w:ascii="Courier New" w:hAnsi="Courier New" w:cs="Courier New" w:hint="default"/>
+      </w:rPr>
+    </w:lvl>
+    <w:lvl w:ilvl="8" w:tplc="04090005" w:tentative="1">
+      <w:start w:val="1"/>
+      <w:numFmt w:val="bullet"/>
+      <w:lvlText w:val=""/>
+      <w:lvlJc w:val="left"/>
+      <w:pPr>
+        <w:ind w:left="6480" w:hanging="360"/>
+      </w:pPr>
+      <w:rPr>
+        <w:rFonts w:ascii="Wingdings" w:hAnsi="Wingdings" w:hint="default"/>
+      </w:rPr>
+    </w:lvl>
+  </w:abstractNum>
   <w:num w:numId="1">
     <w:abstractNumId w:val="0"/>
+  </w:num>
+  <w:num w:numId="2">
+    <w:abstractNumId w:val="1"/>
   </w:num>
 </w:numbering>
 </file>
@@ -896,6 +1526,15 @@
     <w:basedOn w:val="DefaultParagraphFont"/>
     <w:rsid w:val="00F21066"/>
   </w:style>
+  <w:style w:type="paragraph" w:styleId="NoSpacing">
+    <w:name w:val="No Spacing"/>
+    <w:uiPriority w:val="1"/>
+    <w:qFormat/>
+    <w:rsid w:val="00DB4DFD"/>
+    <w:pPr>
+      <w:spacing w:after="0" w:line="240" w:lineRule="auto"/>
+    </w:pPr>
+  </w:style>
 </w:styles>
 </file>
 

</xml_diff>